<commit_message>
Finished Distinct Subsequences, UVA 10069
</commit_message>
<xml_diff>
--- a/Chapter 11/UVA Accepted.docx
+++ b/Chapter 11/UVA Accepted.docx
@@ -34,7 +34,7 @@
       </w:tblPr>
       <w:tblGrid>
         <w:gridCol w:w="514"/>
-        <w:gridCol w:w="105"/>
+        <w:gridCol w:w="125"/>
       </w:tblGrid>
       <w:tr>
         <w:tc>
@@ -103,7 +103,7 @@
                 <w:rFonts w:ascii="Times New Roman" w:eastAsia="Times New Roman" w:hAnsi="Times New Roman" w:cs="Times New Roman"/>
                 <w:color w:val="666666"/>
                 <w:spacing w:val="5"/>
-                <w:sz w:val="2"/>
+                <w:sz w:val="6"/>
                 <w:szCs w:val="2"/>
               </w:rPr>
               <w:t>x</w:t>
@@ -875,8 +875,6 @@
         </w:rPr>
         <w:t>Submission 22254449 - Accepted</w:t>
       </w:r>
-      <w:bookmarkStart w:id="0" w:name="_GoBack"/>
-      <w:bookmarkEnd w:id="0"/>
     </w:p>
     <w:tbl>
       <w:tblPr>
@@ -891,7 +889,7 @@
       </w:tblPr>
       <w:tblGrid>
         <w:gridCol w:w="503"/>
-        <w:gridCol w:w="104"/>
+        <w:gridCol w:w="121"/>
       </w:tblGrid>
       <w:tr>
         <w:tc>
@@ -953,7 +951,7 @@
                 <w:rStyle w:val="ho"/>
                 <w:color w:val="666666"/>
                 <w:spacing w:val="5"/>
-                <w:sz w:val="2"/>
+                <w:sz w:val="6"/>
                 <w:szCs w:val="2"/>
               </w:rPr>
               <w:t>x</w:t>
@@ -1558,6 +1556,921 @@
           <w:sz w:val="16"/>
         </w:rPr>
         <w:t>10003 - Cutting Sticks</w:t>
+      </w:r>
+      <w:r>
+        <w:rPr>
+          <w:rFonts w:ascii="Arial" w:hAnsi="Arial" w:cs="Arial"/>
+          <w:color w:val="222222"/>
+          <w:sz w:val="16"/>
+        </w:rPr>
+        <w:t> has received the verdict </w:t>
+      </w:r>
+      <w:r>
+        <w:rPr>
+          <w:rFonts w:ascii="Arial" w:hAnsi="Arial" w:cs="Arial"/>
+          <w:b/>
+          <w:bCs/>
+          <w:i/>
+          <w:iCs/>
+          <w:color w:val="222222"/>
+          <w:sz w:val="16"/>
+        </w:rPr>
+        <w:t>Accepted</w:t>
+      </w:r>
+      <w:r>
+        <w:rPr>
+          <w:rFonts w:ascii="Arial" w:hAnsi="Arial" w:cs="Arial"/>
+          <w:color w:val="222222"/>
+          <w:sz w:val="16"/>
+        </w:rPr>
+        <w:t>.</w:t>
+      </w:r>
+    </w:p>
+    <w:p>
+      <w:pPr>
+        <w:spacing w:after="240"/>
+        <w:rPr>
+          <w:rFonts w:ascii="Arial" w:hAnsi="Arial" w:cs="Arial"/>
+          <w:color w:val="222222"/>
+          <w:sz w:val="16"/>
+        </w:rPr>
+      </w:pPr>
+      <w:r>
+        <w:rPr>
+          <w:rFonts w:ascii="Arial" w:hAnsi="Arial" w:cs="Arial"/>
+          <w:color w:val="222222"/>
+          <w:sz w:val="16"/>
+        </w:rPr>
+        <w:t>Congratulations! Now it is time to try a new problem.</w:t>
+      </w:r>
+    </w:p>
+    <w:p>
+      <w:pPr>
+        <w:spacing w:after="0"/>
+        <w:rPr>
+          <w:rFonts w:ascii="Arial" w:hAnsi="Arial" w:cs="Arial"/>
+          <w:color w:val="222222"/>
+          <w:sz w:val="12"/>
+        </w:rPr>
+      </w:pPr>
+      <w:r>
+        <w:rPr>
+          <w:rFonts w:ascii="Arial" w:hAnsi="Arial" w:cs="Arial"/>
+          <w:color w:val="222222"/>
+          <w:sz w:val="16"/>
+        </w:rPr>
+        <w:t>Best regards,</w:t>
+      </w:r>
+      <w:r>
+        <w:rPr>
+          <w:rFonts w:ascii="Arial" w:hAnsi="Arial" w:cs="Arial"/>
+          <w:color w:val="222222"/>
+          <w:sz w:val="16"/>
+        </w:rPr>
+        <w:br/>
+      </w:r>
+      <w:r>
+        <w:rPr>
+          <w:rFonts w:ascii="Arial" w:hAnsi="Arial" w:cs="Arial"/>
+          <w:color w:val="222222"/>
+          <w:sz w:val="12"/>
+        </w:rPr>
+        <w:br/>
+        <w:t xml:space="preserve">The </w:t>
+      </w:r>
+      <w:proofErr w:type="spellStart"/>
+      <w:r>
+        <w:rPr>
+          <w:rFonts w:ascii="Arial" w:hAnsi="Arial" w:cs="Arial"/>
+          <w:color w:val="222222"/>
+          <w:sz w:val="12"/>
+        </w:rPr>
+        <w:t>UVa</w:t>
+      </w:r>
+      <w:proofErr w:type="spellEnd"/>
+      <w:r>
+        <w:rPr>
+          <w:rFonts w:ascii="Arial" w:hAnsi="Arial" w:cs="Arial"/>
+          <w:color w:val="222222"/>
+          <w:sz w:val="12"/>
+        </w:rPr>
+        <w:t xml:space="preserve"> Online Judge team</w:t>
+      </w:r>
+    </w:p>
+    <w:p/>
+    <w:p>
+      <w:pPr>
+        <w:pStyle w:val="Heading2"/>
+        <w:spacing w:before="0" w:beforeAutospacing="0" w:after="0" w:afterAutospacing="0" w:line="420" w:lineRule="atLeast"/>
+        <w:rPr>
+          <w:rFonts w:ascii="Helvetica" w:hAnsi="Helvetica" w:cs="Helvetica"/>
+          <w:b w:val="0"/>
+          <w:bCs w:val="0"/>
+          <w:color w:val="202124"/>
+          <w:sz w:val="24"/>
+        </w:rPr>
+      </w:pPr>
+    </w:p>
+    <w:p>
+      <w:pPr>
+        <w:pStyle w:val="Heading2"/>
+        <w:spacing w:before="0" w:beforeAutospacing="0" w:after="0" w:afterAutospacing="0" w:line="420" w:lineRule="atLeast"/>
+        <w:rPr>
+          <w:rFonts w:ascii="Helvetica" w:hAnsi="Helvetica" w:cs="Helvetica"/>
+          <w:b w:val="0"/>
+          <w:bCs w:val="0"/>
+          <w:color w:val="202124"/>
+          <w:sz w:val="24"/>
+        </w:rPr>
+      </w:pPr>
+    </w:p>
+    <w:p>
+      <w:pPr>
+        <w:pStyle w:val="Heading2"/>
+        <w:spacing w:before="0" w:beforeAutospacing="0" w:after="0" w:afterAutospacing="0" w:line="420" w:lineRule="atLeast"/>
+        <w:rPr>
+          <w:rFonts w:ascii="Helvetica" w:hAnsi="Helvetica" w:cs="Helvetica"/>
+          <w:b w:val="0"/>
+          <w:bCs w:val="0"/>
+          <w:color w:val="202124"/>
+          <w:sz w:val="24"/>
+        </w:rPr>
+      </w:pPr>
+    </w:p>
+    <w:p>
+      <w:pPr>
+        <w:pStyle w:val="Heading2"/>
+        <w:spacing w:before="0" w:beforeAutospacing="0" w:after="0" w:afterAutospacing="0" w:line="420" w:lineRule="atLeast"/>
+        <w:rPr>
+          <w:rFonts w:ascii="Helvetica" w:hAnsi="Helvetica" w:cs="Helvetica"/>
+          <w:b w:val="0"/>
+          <w:bCs w:val="0"/>
+          <w:color w:val="202124"/>
+          <w:sz w:val="24"/>
+        </w:rPr>
+      </w:pPr>
+    </w:p>
+    <w:p>
+      <w:pPr>
+        <w:pStyle w:val="Heading2"/>
+        <w:spacing w:before="0" w:beforeAutospacing="0" w:after="0" w:afterAutospacing="0" w:line="420" w:lineRule="atLeast"/>
+        <w:rPr>
+          <w:rFonts w:ascii="Helvetica" w:hAnsi="Helvetica" w:cs="Helvetica"/>
+          <w:b w:val="0"/>
+          <w:bCs w:val="0"/>
+          <w:color w:val="202124"/>
+          <w:sz w:val="24"/>
+        </w:rPr>
+      </w:pPr>
+    </w:p>
+    <w:p>
+      <w:pPr>
+        <w:pStyle w:val="Heading2"/>
+        <w:spacing w:before="0" w:beforeAutospacing="0" w:after="0" w:afterAutospacing="0" w:line="420" w:lineRule="atLeast"/>
+        <w:rPr>
+          <w:rFonts w:ascii="Helvetica" w:hAnsi="Helvetica" w:cs="Helvetica"/>
+          <w:b w:val="0"/>
+          <w:bCs w:val="0"/>
+          <w:color w:val="202124"/>
+          <w:sz w:val="24"/>
+        </w:rPr>
+      </w:pPr>
+    </w:p>
+    <w:p>
+      <w:pPr>
+        <w:pStyle w:val="Heading2"/>
+        <w:spacing w:before="0" w:beforeAutospacing="0" w:after="0" w:afterAutospacing="0" w:line="420" w:lineRule="atLeast"/>
+        <w:rPr>
+          <w:rFonts w:ascii="Helvetica" w:hAnsi="Helvetica" w:cs="Helvetica"/>
+          <w:b w:val="0"/>
+          <w:bCs w:val="0"/>
+          <w:color w:val="202124"/>
+          <w:sz w:val="24"/>
+        </w:rPr>
+      </w:pPr>
+      <w:bookmarkStart w:id="0" w:name="_GoBack"/>
+      <w:bookmarkEnd w:id="0"/>
+      <w:r>
+        <w:rPr>
+          <w:rFonts w:ascii="Helvetica" w:hAnsi="Helvetica" w:cs="Helvetica"/>
+          <w:b w:val="0"/>
+          <w:bCs w:val="0"/>
+          <w:color w:val="202124"/>
+          <w:sz w:val="24"/>
+        </w:rPr>
+        <w:lastRenderedPageBreak/>
+        <w:t>Submission 22254785 - Accepted</w:t>
+      </w:r>
+    </w:p>
+    <w:tbl>
+      <w:tblPr>
+        <w:tblW w:w="0" w:type="auto"/>
+        <w:tblCellMar>
+          <w:top w:w="75" w:type="dxa"/>
+          <w:left w:w="0" w:type="dxa"/>
+          <w:bottom w:w="75" w:type="dxa"/>
+          <w:right w:w="0" w:type="dxa"/>
+        </w:tblCellMar>
+        <w:tblLook w:val="04A0" w:firstRow="1" w:lastRow="0" w:firstColumn="1" w:lastColumn="0" w:noHBand="0" w:noVBand="1"/>
+      </w:tblPr>
+      <w:tblGrid>
+        <w:gridCol w:w="503"/>
+        <w:gridCol w:w="104"/>
+      </w:tblGrid>
+      <w:tr>
+        <w:tc>
+          <w:tcPr>
+            <w:tcW w:w="0" w:type="auto"/>
+            <w:shd w:val="clear" w:color="auto" w:fill="DDDDDD"/>
+            <w:tcMar>
+              <w:top w:w="0" w:type="dxa"/>
+              <w:left w:w="60" w:type="dxa"/>
+              <w:bottom w:w="0" w:type="dxa"/>
+              <w:right w:w="30" w:type="dxa"/>
+            </w:tcMar>
+            <w:vAlign w:val="center"/>
+            <w:hideMark/>
+          </w:tcPr>
+          <w:p>
+            <w:pPr>
+              <w:divId w:val="1177496430"/>
+              <w:rPr>
+                <w:rFonts w:ascii="Times New Roman" w:hAnsi="Times New Roman" w:cs="Times New Roman"/>
+                <w:color w:val="666666"/>
+                <w:spacing w:val="5"/>
+                <w:sz w:val="16"/>
+              </w:rPr>
+            </w:pPr>
+            <w:r>
+              <w:rPr>
+                <w:color w:val="666666"/>
+                <w:spacing w:val="5"/>
+                <w:sz w:val="16"/>
+              </w:rPr>
+              <w:t>Inbox</w:t>
+            </w:r>
+          </w:p>
+        </w:tc>
+        <w:tc>
+          <w:tcPr>
+            <w:tcW w:w="0" w:type="auto"/>
+            <w:shd w:val="clear" w:color="auto" w:fill="DDDDDD"/>
+            <w:tcMar>
+              <w:top w:w="0" w:type="dxa"/>
+              <w:left w:w="30" w:type="dxa"/>
+              <w:bottom w:w="0" w:type="dxa"/>
+              <w:right w:w="60" w:type="dxa"/>
+            </w:tcMar>
+            <w:vAlign w:val="center"/>
+            <w:hideMark/>
+          </w:tcPr>
+          <w:p>
+            <w:pPr>
+              <w:rPr>
+                <w:color w:val="666666"/>
+                <w:spacing w:val="5"/>
+                <w:sz w:val="16"/>
+              </w:rPr>
+            </w:pPr>
+            <w:r>
+              <w:rPr>
+                <w:rStyle w:val="ho"/>
+                <w:color w:val="666666"/>
+                <w:spacing w:val="5"/>
+                <w:sz w:val="2"/>
+                <w:szCs w:val="2"/>
+              </w:rPr>
+              <w:t>x</w:t>
+            </w:r>
+          </w:p>
+        </w:tc>
+      </w:tr>
+    </w:tbl>
+    <w:p>
+      <w:pPr>
+        <w:spacing w:line="240" w:lineRule="auto"/>
+        <w:rPr>
+          <w:rFonts w:ascii="Helvetica" w:hAnsi="Helvetica"/>
+          <w:sz w:val="16"/>
+        </w:rPr>
+      </w:pPr>
+      <w:r>
+        <w:rPr>
+          <w:rFonts w:ascii="Helvetica" w:hAnsi="Helvetica" w:cs="Helvetica"/>
+          <w:noProof/>
+          <w:color w:val="222222"/>
+          <w:sz w:val="20"/>
+          <w:szCs w:val="27"/>
+        </w:rPr>
+        <w:drawing>
+          <wp:inline distT="0" distB="0" distL="0" distR="0" wp14:anchorId="1AE6108C" wp14:editId="01ECB40A">
+            <wp:extent cx="304800" cy="304800"/>
+            <wp:effectExtent l="0" t="0" r="0" b="0"/>
+            <wp:docPr id="12" name="Picture 12" descr="https://ssl.gstatic.com/ui/v1/icons/mail/profile_mask2.png"/>
+            <wp:cNvGraphicFramePr>
+              <a:graphicFrameLocks xmlns:a="http://schemas.openxmlformats.org/drawingml/2006/main" noChangeAspect="1"/>
+            </wp:cNvGraphicFramePr>
+            <a:graphic xmlns:a="http://schemas.openxmlformats.org/drawingml/2006/main">
+              <a:graphicData uri="http://schemas.openxmlformats.org/drawingml/2006/picture">
+                <pic:pic xmlns:pic="http://schemas.openxmlformats.org/drawingml/2006/picture">
+                  <pic:nvPicPr>
+                    <pic:cNvPr id="0" name=":0_1-e" descr="https://ssl.gstatic.com/ui/v1/icons/mail/profile_mask2.png"/>
+                    <pic:cNvPicPr>
+                      <a:picLocks noChangeAspect="1" noChangeArrowheads="1"/>
+                    </pic:cNvPicPr>
+                  </pic:nvPicPr>
+                  <pic:blipFill>
+                    <a:blip r:embed="rId4">
+                      <a:extLst>
+                        <a:ext uri="{28A0092B-C50C-407E-A947-70E740481C1C}">
+                          <a14:useLocalDpi xmlns:a14="http://schemas.microsoft.com/office/drawing/2010/main" val="0"/>
+                        </a:ext>
+                      </a:extLst>
+                    </a:blip>
+                    <a:srcRect/>
+                    <a:stretch>
+                      <a:fillRect/>
+                    </a:stretch>
+                  </pic:blipFill>
+                  <pic:spPr bwMode="auto">
+                    <a:xfrm>
+                      <a:off x="0" y="0"/>
+                      <a:ext cx="304800" cy="304800"/>
+                    </a:xfrm>
+                    <a:prstGeom prst="rect">
+                      <a:avLst/>
+                    </a:prstGeom>
+                    <a:noFill/>
+                    <a:ln>
+                      <a:noFill/>
+                    </a:ln>
+                  </pic:spPr>
+                </pic:pic>
+              </a:graphicData>
+            </a:graphic>
+          </wp:inline>
+        </w:drawing>
+      </w:r>
+    </w:p>
+    <w:tbl>
+      <w:tblPr>
+        <w:tblW w:w="0" w:type="dxa"/>
+        <w:tblCellMar>
+          <w:left w:w="0" w:type="dxa"/>
+          <w:right w:w="0" w:type="dxa"/>
+        </w:tblCellMar>
+        <w:tblLook w:val="04A0" w:firstRow="1" w:lastRow="0" w:firstColumn="1" w:lastColumn="0" w:noHBand="0" w:noVBand="1"/>
+      </w:tblPr>
+      <w:tblGrid>
+        <w:gridCol w:w="7041"/>
+        <w:gridCol w:w="2298"/>
+        <w:gridCol w:w="7"/>
+        <w:gridCol w:w="14"/>
+      </w:tblGrid>
+      <w:tr>
+        <w:tc>
+          <w:tcPr>
+            <w:tcW w:w="5994" w:type="dxa"/>
+            <w:noWrap/>
+            <w:hideMark/>
+          </w:tcPr>
+          <w:tbl>
+            <w:tblPr>
+              <w:tblW w:w="5983" w:type="dxa"/>
+              <w:tblCellMar>
+                <w:left w:w="0" w:type="dxa"/>
+                <w:right w:w="0" w:type="dxa"/>
+              </w:tblCellMar>
+              <w:tblLook w:val="04A0" w:firstRow="1" w:lastRow="0" w:firstColumn="1" w:lastColumn="0" w:noHBand="0" w:noVBand="1"/>
+            </w:tblPr>
+            <w:tblGrid>
+              <w:gridCol w:w="5983"/>
+            </w:tblGrid>
+            <w:tr>
+              <w:tc>
+                <w:tcPr>
+                  <w:tcW w:w="0" w:type="auto"/>
+                  <w:vAlign w:val="center"/>
+                  <w:hideMark/>
+                </w:tcPr>
+                <w:p>
+                  <w:pPr>
+                    <w:pStyle w:val="Heading3"/>
+                    <w:spacing w:line="300" w:lineRule="atLeast"/>
+                    <w:rPr>
+                      <w:rFonts w:ascii="Helvetica" w:hAnsi="Helvetica" w:cs="Helvetica"/>
+                      <w:color w:val="5F6368"/>
+                      <w:spacing w:val="5"/>
+                      <w:sz w:val="20"/>
+                    </w:rPr>
+                  </w:pPr>
+                  <w:proofErr w:type="spellStart"/>
+                  <w:r>
+                    <w:rPr>
+                      <w:rStyle w:val="gd"/>
+                      <w:rFonts w:ascii="Helvetica" w:hAnsi="Helvetica" w:cs="Helvetica"/>
+                      <w:color w:val="202124"/>
+                      <w:spacing w:val="3"/>
+                      <w:sz w:val="20"/>
+                    </w:rPr>
+                    <w:t>UVa</w:t>
+                  </w:r>
+                  <w:proofErr w:type="spellEnd"/>
+                  <w:r>
+                    <w:rPr>
+                      <w:rStyle w:val="gd"/>
+                      <w:rFonts w:ascii="Helvetica" w:hAnsi="Helvetica" w:cs="Helvetica"/>
+                      <w:color w:val="202124"/>
+                      <w:spacing w:val="3"/>
+                      <w:sz w:val="20"/>
+                    </w:rPr>
+                    <w:t xml:space="preserve"> Online Judge</w:t>
+                  </w:r>
+                  <w:r>
+                    <w:rPr>
+                      <w:rStyle w:val="qu"/>
+                      <w:rFonts w:ascii="Helvetica" w:hAnsi="Helvetica" w:cs="Helvetica"/>
+                      <w:color w:val="5F6368"/>
+                      <w:spacing w:val="5"/>
+                      <w:sz w:val="20"/>
+                    </w:rPr>
+                    <w:t> </w:t>
+                  </w:r>
+                  <w:r>
+                    <w:rPr>
+                      <w:rStyle w:val="go"/>
+                      <w:rFonts w:ascii="Helvetica" w:hAnsi="Helvetica" w:cs="Helvetica"/>
+                      <w:color w:val="555555"/>
+                      <w:spacing w:val="5"/>
+                      <w:sz w:val="20"/>
+                    </w:rPr>
+                    <w:t>&lt;noreply@onlinejudge.org&gt;</w:t>
+                  </w:r>
+                </w:p>
+              </w:tc>
+            </w:tr>
+          </w:tbl>
+          <w:p>
+            <w:pPr>
+              <w:spacing w:line="300" w:lineRule="atLeast"/>
+              <w:rPr>
+                <w:rFonts w:ascii="Helvetica" w:hAnsi="Helvetica" w:cs="Helvetica"/>
+                <w:spacing w:val="3"/>
+                <w:sz w:val="16"/>
+              </w:rPr>
+            </w:pPr>
+          </w:p>
+        </w:tc>
+        <w:tc>
+          <w:tcPr>
+            <w:tcW w:w="0" w:type="auto"/>
+            <w:noWrap/>
+            <w:hideMark/>
+          </w:tcPr>
+          <w:p>
+            <w:pPr>
+              <w:spacing w:line="240" w:lineRule="auto"/>
+              <w:jc w:val="right"/>
+              <w:rPr>
+                <w:rFonts w:ascii="Helvetica" w:hAnsi="Helvetica" w:cs="Helvetica"/>
+                <w:color w:val="222222"/>
+                <w:spacing w:val="3"/>
+                <w:sz w:val="18"/>
+                <w:szCs w:val="24"/>
+              </w:rPr>
+            </w:pPr>
+            <w:r>
+              <w:rPr>
+                <w:rStyle w:val="g3"/>
+                <w:rFonts w:ascii="Helvetica" w:hAnsi="Helvetica" w:cs="Helvetica"/>
+                <w:color w:val="5F6368"/>
+                <w:spacing w:val="5"/>
+                <w:sz w:val="16"/>
+              </w:rPr>
+              <w:t>11:25 AM (0 minutes ago)</w:t>
+            </w:r>
+          </w:p>
+        </w:tc>
+        <w:tc>
+          <w:tcPr>
+            <w:tcW w:w="0" w:type="auto"/>
+            <w:noWrap/>
+            <w:hideMark/>
+          </w:tcPr>
+          <w:p>
+            <w:pPr>
+              <w:jc w:val="right"/>
+              <w:rPr>
+                <w:rFonts w:ascii="Helvetica" w:hAnsi="Helvetica" w:cs="Helvetica"/>
+                <w:color w:val="222222"/>
+                <w:spacing w:val="3"/>
+                <w:sz w:val="16"/>
+              </w:rPr>
+            </w:pPr>
+          </w:p>
+        </w:tc>
+        <w:tc>
+          <w:tcPr>
+            <w:tcW w:w="0" w:type="auto"/>
+            <w:vMerge w:val="restart"/>
+            <w:noWrap/>
+            <w:hideMark/>
+          </w:tcPr>
+          <w:p>
+            <w:pPr>
+              <w:spacing w:line="270" w:lineRule="atLeast"/>
+              <w:jc w:val="center"/>
+              <w:rPr>
+                <w:rFonts w:ascii="Helvetica" w:hAnsi="Helvetica" w:cs="Helvetica"/>
+                <w:color w:val="444444"/>
+                <w:spacing w:val="3"/>
+                <w:sz w:val="18"/>
+                <w:szCs w:val="24"/>
+              </w:rPr>
+            </w:pPr>
+            <w:r>
+              <w:rPr>
+                <w:rFonts w:ascii="Helvetica" w:hAnsi="Helvetica" w:cs="Helvetica"/>
+                <w:noProof/>
+                <w:color w:val="444444"/>
+                <w:spacing w:val="3"/>
+                <w:sz w:val="16"/>
+              </w:rPr>
+              <w:drawing>
+                <wp:inline distT="0" distB="0" distL="0" distR="0" wp14:anchorId="07159977" wp14:editId="2098420C">
+                  <wp:extent cx="9525" cy="9525"/>
+                  <wp:effectExtent l="0" t="0" r="0" b="0"/>
+                  <wp:docPr id="11" name="Picture 11" descr="https://mail.google.com/mail/u/1/images/cleardot.gif"/>
+                  <wp:cNvGraphicFramePr>
+                    <a:graphicFrameLocks xmlns:a="http://schemas.openxmlformats.org/drawingml/2006/main" noChangeAspect="1"/>
+                  </wp:cNvGraphicFramePr>
+                  <a:graphic xmlns:a="http://schemas.openxmlformats.org/drawingml/2006/main">
+                    <a:graphicData uri="http://schemas.openxmlformats.org/drawingml/2006/picture">
+                      <pic:pic xmlns:pic="http://schemas.openxmlformats.org/drawingml/2006/picture">
+                        <pic:nvPicPr>
+                          <pic:cNvPr id="0" name="Picture 2" descr="https://mail.google.com/mail/u/1/images/cleardot.gif"/>
+                          <pic:cNvPicPr>
+                            <a:picLocks noChangeAspect="1" noChangeArrowheads="1"/>
+                          </pic:cNvPicPr>
+                        </pic:nvPicPr>
+                        <pic:blipFill>
+                          <a:blip r:embed="rId5">
+                            <a:extLst>
+                              <a:ext uri="{28A0092B-C50C-407E-A947-70E740481C1C}">
+                                <a14:useLocalDpi xmlns:a14="http://schemas.microsoft.com/office/drawing/2010/main" val="0"/>
+                              </a:ext>
+                            </a:extLst>
+                          </a:blip>
+                          <a:srcRect/>
+                          <a:stretch>
+                            <a:fillRect/>
+                          </a:stretch>
+                        </pic:blipFill>
+                        <pic:spPr bwMode="auto">
+                          <a:xfrm>
+                            <a:off x="0" y="0"/>
+                            <a:ext cx="9525" cy="9525"/>
+                          </a:xfrm>
+                          <a:prstGeom prst="rect">
+                            <a:avLst/>
+                          </a:prstGeom>
+                          <a:noFill/>
+                          <a:ln>
+                            <a:noFill/>
+                          </a:ln>
+                        </pic:spPr>
+                      </pic:pic>
+                    </a:graphicData>
+                  </a:graphic>
+                </wp:inline>
+              </w:drawing>
+            </w:r>
+          </w:p>
+          <w:p>
+            <w:pPr>
+              <w:spacing w:line="270" w:lineRule="atLeast"/>
+              <w:jc w:val="center"/>
+              <w:rPr>
+                <w:rFonts w:ascii="Helvetica" w:hAnsi="Helvetica" w:cs="Helvetica"/>
+                <w:color w:val="444444"/>
+                <w:spacing w:val="3"/>
+                <w:sz w:val="16"/>
+              </w:rPr>
+            </w:pPr>
+            <w:r>
+              <w:rPr>
+                <w:rFonts w:ascii="Helvetica" w:hAnsi="Helvetica" w:cs="Helvetica"/>
+                <w:noProof/>
+                <w:color w:val="444444"/>
+                <w:spacing w:val="3"/>
+                <w:sz w:val="16"/>
+              </w:rPr>
+              <w:drawing>
+                <wp:inline distT="0" distB="0" distL="0" distR="0" wp14:anchorId="62AD1799" wp14:editId="07B3FD82">
+                  <wp:extent cx="9525" cy="9525"/>
+                  <wp:effectExtent l="0" t="0" r="0" b="0"/>
+                  <wp:docPr id="10" name="Picture 10" descr="https://mail.google.com/mail/u/1/images/cleardot.gif"/>
+                  <wp:cNvGraphicFramePr>
+                    <a:graphicFrameLocks xmlns:a="http://schemas.openxmlformats.org/drawingml/2006/main" noChangeAspect="1"/>
+                  </wp:cNvGraphicFramePr>
+                  <a:graphic xmlns:a="http://schemas.openxmlformats.org/drawingml/2006/main">
+                    <a:graphicData uri="http://schemas.openxmlformats.org/drawingml/2006/picture">
+                      <pic:pic xmlns:pic="http://schemas.openxmlformats.org/drawingml/2006/picture">
+                        <pic:nvPicPr>
+                          <pic:cNvPr id="0" name="Picture 3" descr="https://mail.google.com/mail/u/1/images/cleardot.gif"/>
+                          <pic:cNvPicPr>
+                            <a:picLocks noChangeAspect="1" noChangeArrowheads="1"/>
+                          </pic:cNvPicPr>
+                        </pic:nvPicPr>
+                        <pic:blipFill>
+                          <a:blip r:embed="rId5">
+                            <a:extLst>
+                              <a:ext uri="{28A0092B-C50C-407E-A947-70E740481C1C}">
+                                <a14:useLocalDpi xmlns:a14="http://schemas.microsoft.com/office/drawing/2010/main" val="0"/>
+                              </a:ext>
+                            </a:extLst>
+                          </a:blip>
+                          <a:srcRect/>
+                          <a:stretch>
+                            <a:fillRect/>
+                          </a:stretch>
+                        </pic:blipFill>
+                        <pic:spPr bwMode="auto">
+                          <a:xfrm>
+                            <a:off x="0" y="0"/>
+                            <a:ext cx="9525" cy="9525"/>
+                          </a:xfrm>
+                          <a:prstGeom prst="rect">
+                            <a:avLst/>
+                          </a:prstGeom>
+                          <a:noFill/>
+                          <a:ln>
+                            <a:noFill/>
+                          </a:ln>
+                        </pic:spPr>
+                      </pic:pic>
+                    </a:graphicData>
+                  </a:graphic>
+                </wp:inline>
+              </w:drawing>
+            </w:r>
+          </w:p>
+        </w:tc>
+      </w:tr>
+      <w:tr>
+        <w:tc>
+          <w:tcPr>
+            <w:tcW w:w="0" w:type="auto"/>
+            <w:gridSpan w:val="3"/>
+            <w:vAlign w:val="center"/>
+            <w:hideMark/>
+          </w:tcPr>
+          <w:tbl>
+            <w:tblPr>
+              <w:tblW w:w="9717" w:type="dxa"/>
+              <w:tblCellMar>
+                <w:left w:w="0" w:type="dxa"/>
+                <w:right w:w="0" w:type="dxa"/>
+              </w:tblCellMar>
+              <w:tblLook w:val="04A0" w:firstRow="1" w:lastRow="0" w:firstColumn="1" w:lastColumn="0" w:noHBand="0" w:noVBand="1"/>
+            </w:tblPr>
+            <w:tblGrid>
+              <w:gridCol w:w="9717"/>
+            </w:tblGrid>
+            <w:tr>
+              <w:tc>
+                <w:tcPr>
+                  <w:tcW w:w="0" w:type="auto"/>
+                  <w:noWrap/>
+                  <w:vAlign w:val="center"/>
+                  <w:hideMark/>
+                </w:tcPr>
+                <w:p>
+                  <w:pPr>
+                    <w:spacing w:line="300" w:lineRule="atLeast"/>
+                    <w:rPr>
+                      <w:rFonts w:ascii="Helvetica" w:hAnsi="Helvetica" w:cs="Helvetica"/>
+                      <w:sz w:val="16"/>
+                    </w:rPr>
+                  </w:pPr>
+                  <w:r>
+                    <w:rPr>
+                      <w:rStyle w:val="hb"/>
+                      <w:rFonts w:ascii="Helvetica" w:hAnsi="Helvetica" w:cs="Helvetica"/>
+                      <w:color w:val="5F6368"/>
+                      <w:spacing w:val="5"/>
+                      <w:sz w:val="16"/>
+                    </w:rPr>
+                    <w:t>to </w:t>
+                  </w:r>
+                  <w:r>
+                    <w:rPr>
+                      <w:rStyle w:val="g2"/>
+                      <w:rFonts w:ascii="Helvetica" w:hAnsi="Helvetica" w:cs="Helvetica"/>
+                      <w:color w:val="5F6368"/>
+                      <w:spacing w:val="5"/>
+                      <w:sz w:val="16"/>
+                    </w:rPr>
+                    <w:t>me</w:t>
+                  </w:r>
+                </w:p>
+                <w:p>
+                  <w:pPr>
+                    <w:spacing w:line="300" w:lineRule="atLeast"/>
+                    <w:textAlignment w:val="top"/>
+                    <w:rPr>
+                      <w:rFonts w:ascii="Helvetica" w:hAnsi="Helvetica" w:cs="Helvetica"/>
+                      <w:sz w:val="16"/>
+                    </w:rPr>
+                  </w:pPr>
+                  <w:r>
+                    <w:rPr>
+                      <w:rFonts w:ascii="Helvetica" w:hAnsi="Helvetica" w:cs="Helvetica"/>
+                      <w:noProof/>
+                      <w:sz w:val="16"/>
+                    </w:rPr>
+                    <w:drawing>
+                      <wp:inline distT="0" distB="0" distL="0" distR="0" wp14:anchorId="256F34F8" wp14:editId="5E947B8C">
+                        <wp:extent cx="9525" cy="9525"/>
+                        <wp:effectExtent l="0" t="0" r="0" b="0"/>
+                        <wp:docPr id="9" name="Picture 9" descr="https://mail.google.com/mail/u/1/images/cleardot.gif"/>
+                        <wp:cNvGraphicFramePr>
+                          <a:graphicFrameLocks xmlns:a="http://schemas.openxmlformats.org/drawingml/2006/main" noChangeAspect="1"/>
+                        </wp:cNvGraphicFramePr>
+                        <a:graphic xmlns:a="http://schemas.openxmlformats.org/drawingml/2006/main">
+                          <a:graphicData uri="http://schemas.openxmlformats.org/drawingml/2006/picture">
+                            <pic:pic xmlns:pic="http://schemas.openxmlformats.org/drawingml/2006/picture">
+                              <pic:nvPicPr>
+                                <pic:cNvPr id="0" name=":qz" descr="https://mail.google.com/mail/u/1/images/cleardot.gif"/>
+                                <pic:cNvPicPr>
+                                  <a:picLocks noChangeAspect="1" noChangeArrowheads="1"/>
+                                </pic:cNvPicPr>
+                              </pic:nvPicPr>
+                              <pic:blipFill>
+                                <a:blip r:embed="rId5">
+                                  <a:extLst>
+                                    <a:ext uri="{28A0092B-C50C-407E-A947-70E740481C1C}">
+                                      <a14:useLocalDpi xmlns:a14="http://schemas.microsoft.com/office/drawing/2010/main" val="0"/>
+                                    </a:ext>
+                                  </a:extLst>
+                                </a:blip>
+                                <a:srcRect/>
+                                <a:stretch>
+                                  <a:fillRect/>
+                                </a:stretch>
+                              </pic:blipFill>
+                              <pic:spPr bwMode="auto">
+                                <a:xfrm>
+                                  <a:off x="0" y="0"/>
+                                  <a:ext cx="9525" cy="9525"/>
+                                </a:xfrm>
+                                <a:prstGeom prst="rect">
+                                  <a:avLst/>
+                                </a:prstGeom>
+                                <a:noFill/>
+                                <a:ln>
+                                  <a:noFill/>
+                                </a:ln>
+                              </pic:spPr>
+                            </pic:pic>
+                          </a:graphicData>
+                        </a:graphic>
+                      </wp:inline>
+                    </w:drawing>
+                  </w:r>
+                </w:p>
+              </w:tc>
+            </w:tr>
+          </w:tbl>
+          <w:p>
+            <w:pPr>
+              <w:spacing w:line="240" w:lineRule="auto"/>
+              <w:rPr>
+                <w:rFonts w:ascii="Helvetica" w:hAnsi="Helvetica" w:cs="Helvetica"/>
+                <w:spacing w:val="3"/>
+                <w:sz w:val="16"/>
+              </w:rPr>
+            </w:pPr>
+          </w:p>
+        </w:tc>
+        <w:tc>
+          <w:tcPr>
+            <w:tcW w:w="0" w:type="auto"/>
+            <w:vMerge/>
+            <w:vAlign w:val="center"/>
+            <w:hideMark/>
+          </w:tcPr>
+          <w:p>
+            <w:pPr>
+              <w:rPr>
+                <w:rFonts w:ascii="Helvetica" w:hAnsi="Helvetica" w:cs="Helvetica"/>
+                <w:color w:val="444444"/>
+                <w:spacing w:val="3"/>
+                <w:sz w:val="18"/>
+                <w:szCs w:val="24"/>
+              </w:rPr>
+            </w:pPr>
+          </w:p>
+        </w:tc>
+      </w:tr>
+    </w:tbl>
+    <w:p>
+      <w:pPr>
+        <w:spacing w:after="240"/>
+        <w:rPr>
+          <w:rFonts w:ascii="Arial" w:hAnsi="Arial" w:cs="Arial"/>
+          <w:color w:val="222222"/>
+          <w:sz w:val="18"/>
+          <w:szCs w:val="24"/>
+        </w:rPr>
+      </w:pPr>
+      <w:r>
+        <w:rPr>
+          <w:rFonts w:ascii="Arial" w:hAnsi="Arial" w:cs="Arial"/>
+          <w:color w:val="222222"/>
+          <w:sz w:val="16"/>
+        </w:rPr>
+        <w:t>Hi,</w:t>
+      </w:r>
+      <w:r>
+        <w:rPr>
+          <w:rFonts w:ascii="Arial" w:hAnsi="Arial" w:cs="Arial"/>
+          <w:color w:val="222222"/>
+          <w:sz w:val="16"/>
+        </w:rPr>
+        <w:br/>
+      </w:r>
+      <w:r>
+        <w:rPr>
+          <w:rFonts w:ascii="Arial" w:hAnsi="Arial" w:cs="Arial"/>
+          <w:color w:val="222222"/>
+          <w:sz w:val="16"/>
+        </w:rPr>
+        <w:br/>
+        <w:t xml:space="preserve">This is an automated response from </w:t>
+      </w:r>
+      <w:proofErr w:type="spellStart"/>
+      <w:r>
+        <w:rPr>
+          <w:rFonts w:ascii="Arial" w:hAnsi="Arial" w:cs="Arial"/>
+          <w:color w:val="222222"/>
+          <w:sz w:val="16"/>
+        </w:rPr>
+        <w:t>UVa</w:t>
+      </w:r>
+      <w:proofErr w:type="spellEnd"/>
+      <w:r>
+        <w:rPr>
+          <w:rFonts w:ascii="Arial" w:hAnsi="Arial" w:cs="Arial"/>
+          <w:color w:val="222222"/>
+          <w:sz w:val="16"/>
+        </w:rPr>
+        <w:t xml:space="preserve"> Online Judge.</w:t>
+      </w:r>
+      <w:r>
+        <w:rPr>
+          <w:rFonts w:ascii="Arial" w:hAnsi="Arial" w:cs="Arial"/>
+          <w:color w:val="222222"/>
+          <w:sz w:val="16"/>
+        </w:rPr>
+        <w:br/>
+      </w:r>
+      <w:r>
+        <w:rPr>
+          <w:rFonts w:ascii="Arial" w:hAnsi="Arial" w:cs="Arial"/>
+          <w:color w:val="222222"/>
+          <w:sz w:val="16"/>
+        </w:rPr>
+        <w:br/>
+        <w:t>Your submission with number </w:t>
+      </w:r>
+      <w:r>
+        <w:rPr>
+          <w:rFonts w:ascii="Arial" w:hAnsi="Arial" w:cs="Arial"/>
+          <w:b/>
+          <w:bCs/>
+          <w:color w:val="222222"/>
+          <w:sz w:val="16"/>
+        </w:rPr>
+        <w:t>22254785</w:t>
+      </w:r>
+      <w:r>
+        <w:rPr>
+          <w:rFonts w:ascii="Arial" w:hAnsi="Arial" w:cs="Arial"/>
+          <w:color w:val="222222"/>
+          <w:sz w:val="16"/>
+        </w:rPr>
+        <w:t> for the problem </w:t>
+      </w:r>
+      <w:r>
+        <w:rPr>
+          <w:rFonts w:ascii="Arial" w:hAnsi="Arial" w:cs="Arial"/>
+          <w:b/>
+          <w:bCs/>
+          <w:color w:val="222222"/>
+          <w:sz w:val="16"/>
+        </w:rPr>
+        <w:t>10069 - Distinct Subsequences</w:t>
       </w:r>
       <w:r>
         <w:rPr>

</xml_diff>